<commit_message>
unit testing doc updated
</commit_message>
<xml_diff>
--- a/Documents/Unit+Test+Document.docx
+++ b/Documents/Unit+Test+Document.docx
@@ -16,18 +16,18 @@
         <w:tblLook w:val="0000"/>
       </w:tblPr>
       <w:tblGrid>
-        <w:gridCol w:w="876"/>
-        <w:gridCol w:w="1601"/>
-        <w:gridCol w:w="1387"/>
-        <w:gridCol w:w="1502"/>
+        <w:gridCol w:w="916"/>
+        <w:gridCol w:w="2860"/>
+        <w:gridCol w:w="2114"/>
+        <w:gridCol w:w="2953"/>
         <w:gridCol w:w="1937"/>
-        <w:gridCol w:w="1608"/>
-        <w:gridCol w:w="4247"/>
+        <w:gridCol w:w="1073"/>
+        <w:gridCol w:w="1323"/>
       </w:tblGrid>
       <w:tr>
         <w:tc>
           <w:tcPr>
-            <w:tcW w:w="13158" w:type="dxa"/>
+            <w:tcW w:w="0" w:type="auto"/>
             <w:gridSpan w:val="7"/>
           </w:tcPr>
           <w:p>
@@ -45,13 +45,17 @@
             </w:r>
             <w:proofErr w:type="spellEnd"/>
           </w:p>
-          <w:p/>
+          <w:p>
+            <w:pPr>
+              <w:jc w:val="center"/>
+            </w:pPr>
+          </w:p>
         </w:tc>
       </w:tr>
       <w:tr>
         <w:tc>
           <w:tcPr>
-            <w:tcW w:w="13158" w:type="dxa"/>
+            <w:tcW w:w="0" w:type="auto"/>
             <w:gridSpan w:val="7"/>
           </w:tcPr>
           <w:p>
@@ -77,7 +81,7 @@
       <w:tr>
         <w:tc>
           <w:tcPr>
-            <w:tcW w:w="13158" w:type="dxa"/>
+            <w:tcW w:w="0" w:type="auto"/>
             <w:gridSpan w:val="7"/>
           </w:tcPr>
           <w:p>
@@ -93,23 +97,27 @@
               <w:t>Registration (arrival of a new user)</w:t>
             </w:r>
           </w:p>
-          <w:p/>
+          <w:p>
+            <w:pPr>
+              <w:jc w:val="center"/>
+            </w:pPr>
+          </w:p>
         </w:tc>
       </w:tr>
       <w:tr>
         <w:tc>
           <w:tcPr>
-            <w:tcW w:w="13158" w:type="dxa"/>
+            <w:tcW w:w="0" w:type="auto"/>
             <w:gridSpan w:val="7"/>
           </w:tcPr>
           <w:p>
             <w:r>
-              <w:t xml:space="preserve">Developed /Executed By: </w:t>
-            </w:r>
-          </w:p>
-          <w:p>
-            <w:r>
-              <w:t xml:space="preserve">Execution Date: </w:t>
+              <w:t>Developed /Executed By:</w:t>
+            </w:r>
+          </w:p>
+          <w:p>
+            <w:r>
+              <w:t>Execution Date:</w:t>
             </w:r>
           </w:p>
           <w:p>
@@ -119,7 +127,7 @@
               </w:tabs>
             </w:pPr>
             <w:r>
-              <w:t xml:space="preserve">Application Version: </w:t>
+              <w:t>Application Version:</w:t>
             </w:r>
           </w:p>
         </w:tc>
@@ -130,10 +138,11 @@
         </w:trPr>
         <w:tc>
           <w:tcPr>
-            <w:tcW w:w="876" w:type="dxa"/>
-          </w:tcPr>
-          <w:p>
-            <w:pPr>
+            <w:tcW w:w="0" w:type="auto"/>
+          </w:tcPr>
+          <w:p>
+            <w:pPr>
+              <w:jc w:val="center"/>
               <w:rPr>
                 <w:b/>
                 <w:bCs/>
@@ -149,19 +158,21 @@
           </w:p>
           <w:p>
             <w:pPr>
-              <w:rPr>
-                <w:b/>
-                <w:bCs/>
-              </w:rPr>
-            </w:pPr>
-          </w:p>
-        </w:tc>
-        <w:tc>
-          <w:tcPr>
-            <w:tcW w:w="1601" w:type="dxa"/>
-          </w:tcPr>
-          <w:p>
-            <w:pPr>
+              <w:jc w:val="center"/>
+              <w:rPr>
+                <w:b/>
+                <w:bCs/>
+              </w:rPr>
+            </w:pPr>
+          </w:p>
+        </w:tc>
+        <w:tc>
+          <w:tcPr>
+            <w:tcW w:w="0" w:type="auto"/>
+          </w:tcPr>
+          <w:p>
+            <w:pPr>
+              <w:jc w:val="center"/>
               <w:rPr>
                 <w:b/>
                 <w:bCs/>
@@ -178,10 +189,11 @@
         </w:tc>
         <w:tc>
           <w:tcPr>
-            <w:tcW w:w="1387" w:type="dxa"/>
-          </w:tcPr>
-          <w:p>
-            <w:pPr>
+            <w:tcW w:w="0" w:type="auto"/>
+          </w:tcPr>
+          <w:p>
+            <w:pPr>
+              <w:jc w:val="center"/>
               <w:rPr>
                 <w:b/>
                 <w:bCs/>
@@ -198,10 +210,11 @@
         </w:tc>
         <w:tc>
           <w:tcPr>
-            <w:tcW w:w="1502" w:type="dxa"/>
-          </w:tcPr>
-          <w:p>
-            <w:pPr>
+            <w:tcW w:w="0" w:type="auto"/>
+          </w:tcPr>
+          <w:p>
+            <w:pPr>
+              <w:jc w:val="center"/>
               <w:rPr>
                 <w:b/>
                 <w:bCs/>
@@ -218,10 +231,11 @@
         </w:tc>
         <w:tc>
           <w:tcPr>
-            <w:tcW w:w="1937" w:type="dxa"/>
-          </w:tcPr>
-          <w:p>
-            <w:pPr>
+            <w:tcW w:w="0" w:type="auto"/>
+          </w:tcPr>
+          <w:p>
+            <w:pPr>
+              <w:jc w:val="center"/>
               <w:rPr>
                 <w:b/>
                 <w:bCs/>
@@ -238,10 +252,11 @@
         </w:tc>
         <w:tc>
           <w:tcPr>
-            <w:tcW w:w="1608" w:type="dxa"/>
-          </w:tcPr>
-          <w:p>
-            <w:pPr>
+            <w:tcW w:w="0" w:type="auto"/>
+          </w:tcPr>
+          <w:p>
+            <w:pPr>
+              <w:jc w:val="center"/>
               <w:rPr>
                 <w:b/>
                 <w:bCs/>
@@ -258,10 +273,11 @@
         </w:tc>
         <w:tc>
           <w:tcPr>
-            <w:tcW w:w="4247" w:type="dxa"/>
-          </w:tcPr>
-          <w:p>
-            <w:pPr>
+            <w:tcW w:w="0" w:type="auto"/>
+          </w:tcPr>
+          <w:p>
+            <w:pPr>
+              <w:jc w:val="center"/>
               <w:rPr>
                 <w:b/>
                 <w:bCs/>
@@ -283,9 +299,12 @@
         </w:trPr>
         <w:tc>
           <w:tcPr>
-            <w:tcW w:w="876" w:type="dxa"/>
-          </w:tcPr>
-          <w:p>
+            <w:tcW w:w="0" w:type="auto"/>
+          </w:tcPr>
+          <w:p>
+            <w:pPr>
+              <w:jc w:val="center"/>
+            </w:pPr>
             <w:r>
               <w:t>1</w:t>
             </w:r>
@@ -293,55 +312,176 @@
         </w:tc>
         <w:tc>
           <w:tcPr>
-            <w:tcW w:w="1601" w:type="dxa"/>
-          </w:tcPr>
-          <w:p>
-            <w:r>
-              <w:t>Checking whether value is stored in db.</w:t>
-            </w:r>
-          </w:p>
-        </w:tc>
-        <w:tc>
-          <w:tcPr>
-            <w:tcW w:w="1387" w:type="dxa"/>
-          </w:tcPr>
-          <w:p>
-            <w:r>
-              <w:t>All attributes provided by user in the form.</w:t>
-            </w:r>
-          </w:p>
-        </w:tc>
-        <w:tc>
-          <w:tcPr>
-            <w:tcW w:w="1502" w:type="dxa"/>
-          </w:tcPr>
-          <w:p>
-            <w:r>
-              <w:t>A new row is added to the table with same values as the ones entered by the user.</w:t>
-            </w:r>
-          </w:p>
-        </w:tc>
-        <w:tc>
-          <w:tcPr>
-            <w:tcW w:w="1937" w:type="dxa"/>
-          </w:tcPr>
-          <w:p/>
-        </w:tc>
-        <w:tc>
-          <w:tcPr>
-            <w:tcW w:w="1608" w:type="dxa"/>
-          </w:tcPr>
-          <w:p>
+            <w:tcW w:w="0" w:type="auto"/>
+          </w:tcPr>
+          <w:p>
+            <w:pPr>
+              <w:jc w:val="center"/>
+            </w:pPr>
+            <w:r>
+              <w:t>To check whether a new user</w:t>
+            </w:r>
+            <w:r>
+              <w:t xml:space="preserve"> is </w:t>
+            </w:r>
+            <w:r>
+              <w:t>added</w:t>
+            </w:r>
+            <w:r>
+              <w:t xml:space="preserve"> in db.</w:t>
+            </w:r>
+          </w:p>
+          <w:p>
+            <w:pPr>
+              <w:jc w:val="center"/>
+            </w:pPr>
+            <w:r>
+              <w:rPr>
+                <w:b/>
+              </w:rPr>
+              <w:t>Pre</w:t>
+            </w:r>
+            <w:r>
+              <w:rPr>
+                <w:b/>
+              </w:rPr>
+              <w:t>condition</w:t>
+            </w:r>
+            <w:r>
+              <w:t>:</w:t>
+            </w:r>
+          </w:p>
+          <w:p>
+            <w:pPr>
+              <w:jc w:val="center"/>
+            </w:pPr>
+            <w:r>
+              <w:t>The user submits a registration form with all the values</w:t>
+            </w:r>
+          </w:p>
+        </w:tc>
+        <w:tc>
+          <w:tcPr>
+            <w:tcW w:w="0" w:type="auto"/>
+          </w:tcPr>
+          <w:p>
+            <w:pPr>
+              <w:jc w:val="center"/>
+            </w:pPr>
+            <w:r>
+              <w:t>Name: Aisha</w:t>
+            </w:r>
+          </w:p>
+          <w:p>
+            <w:pPr>
+              <w:jc w:val="center"/>
+            </w:pPr>
+            <w:r>
+              <w:t>Roll no: 14100142</w:t>
+            </w:r>
+          </w:p>
+          <w:p>
+            <w:pPr>
+              <w:jc w:val="center"/>
+            </w:pPr>
+            <w:r>
+              <w:t>Password: *****</w:t>
+            </w:r>
+          </w:p>
+          <w:p>
+            <w:pPr>
+              <w:jc w:val="center"/>
+            </w:pPr>
+            <w:r>
+              <w:t>Email:</w:t>
+            </w:r>
+          </w:p>
+          <w:p>
+            <w:pPr>
+              <w:jc w:val="center"/>
+            </w:pPr>
+            <w:r>
+              <w:t>14100142 @</w:t>
+            </w:r>
+            <w:proofErr w:type="spellStart"/>
+            <w:r>
+              <w:t>lums.edu.pk</w:t>
+            </w:r>
+            <w:proofErr w:type="spellEnd"/>
+          </w:p>
+          <w:p>
+            <w:pPr>
+              <w:jc w:val="center"/>
+            </w:pPr>
+            <w:r>
+              <w:t>Gender: female</w:t>
+            </w:r>
+          </w:p>
+          <w:p>
+            <w:pPr>
+              <w:jc w:val="center"/>
+            </w:pPr>
+            <w:r>
+              <w:t>Preference:</w:t>
+            </w:r>
+          </w:p>
+          <w:p>
+            <w:pPr>
+              <w:jc w:val="center"/>
+            </w:pPr>
+            <w:r>
+              <w:t>female</w:t>
+            </w:r>
+          </w:p>
+        </w:tc>
+        <w:tc>
+          <w:tcPr>
+            <w:tcW w:w="0" w:type="auto"/>
+          </w:tcPr>
+          <w:p>
+            <w:pPr>
+              <w:jc w:val="center"/>
+            </w:pPr>
+            <w:r>
+              <w:t xml:space="preserve">A new row is added to </w:t>
+            </w:r>
+            <w:r>
+              <w:t xml:space="preserve">the </w:t>
+            </w:r>
+            <w:r>
+              <w:t>database with the fields matching those provided in input</w:t>
+            </w:r>
+          </w:p>
+        </w:tc>
+        <w:tc>
+          <w:tcPr>
+            <w:tcW w:w="0" w:type="auto"/>
+          </w:tcPr>
+          <w:p>
+            <w:pPr>
+              <w:jc w:val="center"/>
+            </w:pPr>
+          </w:p>
+        </w:tc>
+        <w:tc>
+          <w:tcPr>
+            <w:tcW w:w="0" w:type="auto"/>
+          </w:tcPr>
+          <w:p>
+            <w:pPr>
+              <w:jc w:val="center"/>
+            </w:pPr>
             <w:bookmarkStart w:id="0" w:name="_GoBack"/>
             <w:bookmarkEnd w:id="0"/>
           </w:p>
         </w:tc>
         <w:tc>
           <w:tcPr>
-            <w:tcW w:w="4247" w:type="dxa"/>
-          </w:tcPr>
-          <w:p>
-            <w:pPr>
+            <w:tcW w:w="0" w:type="auto"/>
+          </w:tcPr>
+          <w:p>
+            <w:pPr>
+              <w:jc w:val="center"/>
               <w:rPr>
                 <w:b/>
                 <w:bCs/>
@@ -356,112 +496,259 @@
         </w:trPr>
         <w:tc>
           <w:tcPr>
-            <w:tcW w:w="876" w:type="dxa"/>
-          </w:tcPr>
-          <w:p>
-            <w:pPr>
-              <w:rPr>
-                <w:bCs/>
-              </w:rPr>
-            </w:pPr>
-            <w:r>
-              <w:rPr>
-                <w:bCs/>
-              </w:rPr>
+            <w:tcW w:w="0" w:type="auto"/>
+          </w:tcPr>
+          <w:p>
+            <w:pPr>
+              <w:jc w:val="center"/>
+              <w:rPr>
+                <w:bCs/>
+              </w:rPr>
+            </w:pPr>
+            <w:r>
+              <w:rPr>
+                <w:bCs/>
+              </w:rPr>
+              <w:lastRenderedPageBreak/>
               <w:t>2</w:t>
             </w:r>
           </w:p>
         </w:tc>
         <w:tc>
           <w:tcPr>
-            <w:tcW w:w="1601" w:type="dxa"/>
-          </w:tcPr>
-          <w:p>
-            <w:pPr>
-              <w:rPr>
-                <w:bCs/>
-              </w:rPr>
-            </w:pPr>
-            <w:r>
-              <w:rPr>
-                <w:bCs/>
-              </w:rPr>
-              <w:t>Already existing user creates account</w:t>
-            </w:r>
-          </w:p>
-        </w:tc>
-        <w:tc>
-          <w:tcPr>
-            <w:tcW w:w="1387" w:type="dxa"/>
-          </w:tcPr>
-          <w:p>
-            <w:pPr>
-              <w:rPr>
-                <w:b/>
-                <w:bCs/>
-              </w:rPr>
-            </w:pPr>
-            <w:r>
-              <w:rPr>
-                <w:b/>
-                <w:bCs/>
-              </w:rPr>
-              <w:t>All attributes provided by user</w:t>
-            </w:r>
-          </w:p>
-        </w:tc>
-        <w:tc>
-          <w:tcPr>
-            <w:tcW w:w="1502" w:type="dxa"/>
-          </w:tcPr>
-          <w:p>
-            <w:pPr>
-              <w:rPr>
-                <w:b/>
-                <w:bCs/>
-              </w:rPr>
-            </w:pPr>
-            <w:r>
-              <w:rPr>
-                <w:b/>
-                <w:bCs/>
-              </w:rPr>
-              <w:t>Error message displayed</w:t>
-            </w:r>
-          </w:p>
-        </w:tc>
-        <w:tc>
-          <w:tcPr>
-            <w:tcW w:w="1937" w:type="dxa"/>
-          </w:tcPr>
-          <w:p>
-            <w:pPr>
-              <w:rPr>
-                <w:b/>
-                <w:bCs/>
-              </w:rPr>
-            </w:pPr>
-          </w:p>
-        </w:tc>
-        <w:tc>
-          <w:tcPr>
-            <w:tcW w:w="1608" w:type="dxa"/>
-          </w:tcPr>
-          <w:p>
-            <w:pPr>
-              <w:rPr>
-                <w:b/>
-                <w:bCs/>
-              </w:rPr>
-            </w:pPr>
-          </w:p>
-        </w:tc>
-        <w:tc>
-          <w:tcPr>
-            <w:tcW w:w="4247" w:type="dxa"/>
-          </w:tcPr>
-          <w:p>
-            <w:pPr>
+            <w:tcW w:w="0" w:type="auto"/>
+          </w:tcPr>
+          <w:p>
+            <w:pPr>
+              <w:jc w:val="center"/>
+              <w:rPr>
+                <w:bCs/>
+              </w:rPr>
+            </w:pPr>
+            <w:r>
+              <w:rPr>
+                <w:bCs/>
+              </w:rPr>
+              <w:t>Check whether an a</w:t>
+            </w:r>
+            <w:r>
+              <w:rPr>
+                <w:bCs/>
+              </w:rPr>
+              <w:t>lready existing user creates</w:t>
+            </w:r>
+            <w:r>
+              <w:rPr>
+                <w:bCs/>
+              </w:rPr>
+              <w:t xml:space="preserve"> an</w:t>
+            </w:r>
+            <w:r>
+              <w:rPr>
+                <w:bCs/>
+              </w:rPr>
+              <w:t xml:space="preserve"> account</w:t>
+            </w:r>
+          </w:p>
+          <w:p>
+            <w:pPr>
+              <w:jc w:val="center"/>
+              <w:rPr>
+                <w:bCs/>
+              </w:rPr>
+            </w:pPr>
+          </w:p>
+          <w:p>
+            <w:pPr>
+              <w:jc w:val="center"/>
+              <w:rPr>
+                <w:bCs/>
+              </w:rPr>
+            </w:pPr>
+            <w:r>
+              <w:rPr>
+                <w:b/>
+                <w:bCs/>
+              </w:rPr>
+              <w:t xml:space="preserve">Precondition: </w:t>
+            </w:r>
+            <w:r>
+              <w:rPr>
+                <w:bCs/>
+              </w:rPr>
+              <w:t>a user with same roll number exists in the database.</w:t>
+            </w:r>
+          </w:p>
+          <w:p>
+            <w:pPr>
+              <w:jc w:val="center"/>
+              <w:rPr>
+                <w:bCs/>
+              </w:rPr>
+            </w:pPr>
+            <w:r>
+              <w:rPr>
+                <w:bCs/>
+              </w:rPr>
+              <w:t>The user submits a registration form with all input values</w:t>
+            </w:r>
+          </w:p>
+        </w:tc>
+        <w:tc>
+          <w:tcPr>
+            <w:tcW w:w="0" w:type="auto"/>
+          </w:tcPr>
+          <w:p>
+            <w:pPr>
+              <w:jc w:val="center"/>
+            </w:pPr>
+            <w:r>
+              <w:t>Name: Aisha</w:t>
+            </w:r>
+          </w:p>
+          <w:p>
+            <w:pPr>
+              <w:jc w:val="center"/>
+            </w:pPr>
+            <w:r>
+              <w:t>Roll no: 14100142</w:t>
+            </w:r>
+          </w:p>
+          <w:p>
+            <w:pPr>
+              <w:jc w:val="center"/>
+            </w:pPr>
+            <w:r>
+              <w:t>Password: *****</w:t>
+            </w:r>
+          </w:p>
+          <w:p>
+            <w:pPr>
+              <w:jc w:val="center"/>
+            </w:pPr>
+            <w:r>
+              <w:t>Email:</w:t>
+            </w:r>
+          </w:p>
+          <w:p>
+            <w:pPr>
+              <w:jc w:val="center"/>
+            </w:pPr>
+            <w:r>
+              <w:t>14100142 @</w:t>
+            </w:r>
+            <w:proofErr w:type="spellStart"/>
+            <w:r>
+              <w:t>lums.edu.pk</w:t>
+            </w:r>
+            <w:proofErr w:type="spellEnd"/>
+          </w:p>
+          <w:p>
+            <w:pPr>
+              <w:jc w:val="center"/>
+            </w:pPr>
+            <w:r>
+              <w:t>Gender: female</w:t>
+            </w:r>
+          </w:p>
+          <w:p>
+            <w:pPr>
+              <w:jc w:val="center"/>
+            </w:pPr>
+            <w:r>
+              <w:t>Preference:</w:t>
+            </w:r>
+          </w:p>
+          <w:p>
+            <w:pPr>
+              <w:jc w:val="center"/>
+              <w:rPr>
+                <w:bCs/>
+              </w:rPr>
+            </w:pPr>
+            <w:r>
+              <w:t>female</w:t>
+            </w:r>
+          </w:p>
+        </w:tc>
+        <w:tc>
+          <w:tcPr>
+            <w:tcW w:w="0" w:type="auto"/>
+          </w:tcPr>
+          <w:p>
+            <w:pPr>
+              <w:jc w:val="center"/>
+              <w:rPr>
+                <w:bCs/>
+              </w:rPr>
+            </w:pPr>
+            <w:r>
+              <w:rPr>
+                <w:bCs/>
+              </w:rPr>
+              <w:t xml:space="preserve">An </w:t>
+            </w:r>
+            <w:r>
+              <w:rPr>
+                <w:bCs/>
+              </w:rPr>
+              <w:t xml:space="preserve">Error message </w:t>
+            </w:r>
+            <w:r>
+              <w:rPr>
+                <w:bCs/>
+              </w:rPr>
+              <w:t xml:space="preserve">is </w:t>
+            </w:r>
+            <w:r>
+              <w:rPr>
+                <w:bCs/>
+              </w:rPr>
+              <w:t>displayed</w:t>
+            </w:r>
+            <w:r>
+              <w:rPr>
+                <w:bCs/>
+              </w:rPr>
+              <w:t xml:space="preserve"> stating that the user already exists, please log in</w:t>
+            </w:r>
+          </w:p>
+        </w:tc>
+        <w:tc>
+          <w:tcPr>
+            <w:tcW w:w="0" w:type="auto"/>
+          </w:tcPr>
+          <w:p>
+            <w:pPr>
+              <w:jc w:val="center"/>
+              <w:rPr>
+                <w:b/>
+                <w:bCs/>
+              </w:rPr>
+            </w:pPr>
+          </w:p>
+        </w:tc>
+        <w:tc>
+          <w:tcPr>
+            <w:tcW w:w="0" w:type="auto"/>
+          </w:tcPr>
+          <w:p>
+            <w:pPr>
+              <w:jc w:val="center"/>
+              <w:rPr>
+                <w:b/>
+                <w:bCs/>
+              </w:rPr>
+            </w:pPr>
+          </w:p>
+        </w:tc>
+        <w:tc>
+          <w:tcPr>
+            <w:tcW w:w="0" w:type="auto"/>
+          </w:tcPr>
+          <w:p>
+            <w:pPr>
+              <w:jc w:val="center"/>
               <w:rPr>
                 <w:b/>
                 <w:bCs/>
@@ -476,9 +763,12 @@
         </w:trPr>
         <w:tc>
           <w:tcPr>
-            <w:tcW w:w="876" w:type="dxa"/>
-          </w:tcPr>
-          <w:p>
+            <w:tcW w:w="0" w:type="auto"/>
+          </w:tcPr>
+          <w:p>
+            <w:pPr>
+              <w:jc w:val="center"/>
+            </w:pPr>
             <w:r>
               <w:t>3</w:t>
             </w:r>
@@ -486,52 +776,145 @@
         </w:tc>
         <w:tc>
           <w:tcPr>
-            <w:tcW w:w="1601" w:type="dxa"/>
-          </w:tcPr>
-          <w:p>
+            <w:tcW w:w="0" w:type="auto"/>
+          </w:tcPr>
+          <w:p>
+            <w:pPr>
+              <w:jc w:val="center"/>
+            </w:pPr>
             <w:r>
               <w:t>Any mandatory field is left blank</w:t>
             </w:r>
           </w:p>
-        </w:tc>
-        <w:tc>
-          <w:tcPr>
-            <w:tcW w:w="1387" w:type="dxa"/>
-          </w:tcPr>
-          <w:p>
-            <w:r>
-              <w:t>All attributes provided by user</w:t>
-            </w:r>
-          </w:p>
-        </w:tc>
-        <w:tc>
-          <w:tcPr>
-            <w:tcW w:w="1502" w:type="dxa"/>
-          </w:tcPr>
-          <w:p>
+          <w:p>
+            <w:pPr>
+              <w:jc w:val="center"/>
+            </w:pPr>
+          </w:p>
+          <w:p>
+            <w:pPr>
+              <w:jc w:val="center"/>
+            </w:pPr>
+            <w:r>
+              <w:rPr>
+                <w:b/>
+              </w:rPr>
+              <w:t>Precondition</w:t>
+            </w:r>
+            <w:r>
+              <w:t>:</w:t>
+            </w:r>
+          </w:p>
+          <w:p>
+            <w:pPr>
+              <w:jc w:val="center"/>
+            </w:pPr>
+            <w:r>
+              <w:t>The user submits registration form.</w:t>
+            </w:r>
+          </w:p>
+        </w:tc>
+        <w:tc>
+          <w:tcPr>
+            <w:tcW w:w="0" w:type="auto"/>
+          </w:tcPr>
+          <w:p>
+            <w:pPr>
+              <w:jc w:val="center"/>
+            </w:pPr>
+            <w:r>
+              <w:t>Name: __</w:t>
+            </w:r>
+          </w:p>
+          <w:p>
+            <w:pPr>
+              <w:jc w:val="center"/>
+            </w:pPr>
+            <w:r>
+              <w:t>Roll no: 14100142</w:t>
+            </w:r>
+          </w:p>
+          <w:p>
+            <w:pPr>
+              <w:jc w:val="center"/>
+            </w:pPr>
+            <w:r>
+              <w:t>Password: __</w:t>
+            </w:r>
+          </w:p>
+          <w:p>
+            <w:pPr>
+              <w:jc w:val="center"/>
+            </w:pPr>
+            <w:r>
+              <w:t>Email: __</w:t>
+            </w:r>
+          </w:p>
+          <w:p>
+            <w:pPr>
+              <w:jc w:val="center"/>
+            </w:pPr>
+            <w:r>
+              <w:t>Gender: __</w:t>
+            </w:r>
+          </w:p>
+          <w:p>
+            <w:pPr>
+              <w:jc w:val="center"/>
+            </w:pPr>
+            <w:r>
+              <w:t>Preference: __</w:t>
+            </w:r>
+          </w:p>
+          <w:p>
+            <w:pPr>
+              <w:jc w:val="center"/>
+            </w:pPr>
+          </w:p>
+        </w:tc>
+        <w:tc>
+          <w:tcPr>
+            <w:tcW w:w="0" w:type="auto"/>
+          </w:tcPr>
+          <w:p>
+            <w:pPr>
+              <w:jc w:val="center"/>
+            </w:pPr>
             <w:r>
               <w:t>Error message saying “missing field”</w:t>
             </w:r>
-          </w:p>
-        </w:tc>
-        <w:tc>
-          <w:tcPr>
-            <w:tcW w:w="1937" w:type="dxa"/>
-          </w:tcPr>
-          <w:p/>
-        </w:tc>
-        <w:tc>
-          <w:tcPr>
-            <w:tcW w:w="1608" w:type="dxa"/>
-          </w:tcPr>
-          <w:p/>
-        </w:tc>
-        <w:tc>
-          <w:tcPr>
-            <w:tcW w:w="4247" w:type="dxa"/>
-          </w:tcPr>
-          <w:p>
-            <w:pPr>
+            <w:r>
+              <w:t xml:space="preserve"> is displayed</w:t>
+            </w:r>
+          </w:p>
+        </w:tc>
+        <w:tc>
+          <w:tcPr>
+            <w:tcW w:w="0" w:type="auto"/>
+          </w:tcPr>
+          <w:p>
+            <w:pPr>
+              <w:jc w:val="center"/>
+            </w:pPr>
+          </w:p>
+        </w:tc>
+        <w:tc>
+          <w:tcPr>
+            <w:tcW w:w="0" w:type="auto"/>
+          </w:tcPr>
+          <w:p>
+            <w:pPr>
+              <w:jc w:val="center"/>
+            </w:pPr>
+          </w:p>
+        </w:tc>
+        <w:tc>
+          <w:tcPr>
+            <w:tcW w:w="0" w:type="auto"/>
+          </w:tcPr>
+          <w:p>
+            <w:pPr>
+              <w:jc w:val="center"/>
               <w:rPr>
                 <w:b/>
                 <w:bCs/>
@@ -541,56 +924,37 @@
         </w:tc>
       </w:tr>
       <w:tr>
-        <w:trPr>
-          <w:trHeight w:val="332"/>
-        </w:trPr>
-        <w:tc>
-          <w:tcPr>
-            <w:tcW w:w="876" w:type="dxa"/>
-          </w:tcPr>
-          <w:p/>
-        </w:tc>
-        <w:tc>
-          <w:tcPr>
-            <w:tcW w:w="1601" w:type="dxa"/>
-          </w:tcPr>
-          <w:p/>
-        </w:tc>
-        <w:tc>
-          <w:tcPr>
-            <w:tcW w:w="1387" w:type="dxa"/>
-          </w:tcPr>
-          <w:p/>
-        </w:tc>
-        <w:tc>
-          <w:tcPr>
-            <w:tcW w:w="1502" w:type="dxa"/>
-          </w:tcPr>
-          <w:p/>
-        </w:tc>
-        <w:tc>
-          <w:tcPr>
-            <w:tcW w:w="1937" w:type="dxa"/>
-          </w:tcPr>
-          <w:p/>
-        </w:tc>
-        <w:tc>
-          <w:tcPr>
-            <w:tcW w:w="1608" w:type="dxa"/>
-          </w:tcPr>
-          <w:p/>
-        </w:tc>
-        <w:tc>
-          <w:tcPr>
-            <w:tcW w:w="4247" w:type="dxa"/>
-          </w:tcPr>
-          <w:p/>
+        <w:tc>
+          <w:tcPr>
+            <w:tcW w:w="0" w:type="auto"/>
+            <w:gridSpan w:val="7"/>
+          </w:tcPr>
+          <w:p>
+            <w:pPr>
+              <w:pStyle w:val="Heading1"/>
+            </w:pPr>
+          </w:p>
+          <w:p>
+            <w:pPr>
+              <w:pStyle w:val="Heading1"/>
+            </w:pPr>
+            <w:proofErr w:type="spellStart"/>
+            <w:r>
+              <w:t>CarPool</w:t>
+            </w:r>
+            <w:proofErr w:type="spellEnd"/>
+          </w:p>
+          <w:p>
+            <w:pPr>
+              <w:jc w:val="center"/>
+            </w:pPr>
+          </w:p>
         </w:tc>
       </w:tr>
       <w:tr>
         <w:tc>
           <w:tcPr>
-            <w:tcW w:w="13158" w:type="dxa"/>
+            <w:tcW w:w="0" w:type="auto"/>
             <w:gridSpan w:val="7"/>
           </w:tcPr>
           <w:p>
@@ -602,19 +966,21 @@
             <w:pPr>
               <w:pStyle w:val="Heading1"/>
             </w:pPr>
-            <w:proofErr w:type="spellStart"/>
-            <w:r>
-              <w:t>CarPool</w:t>
-            </w:r>
-            <w:proofErr w:type="spellEnd"/>
-          </w:p>
-          <w:p/>
+            <w:r>
+              <w:t>Type of test case: Unit Test</w:t>
+            </w:r>
+          </w:p>
+          <w:p>
+            <w:pPr>
+              <w:pStyle w:val="Heading1"/>
+            </w:pPr>
+          </w:p>
         </w:tc>
       </w:tr>
       <w:tr>
         <w:tc>
           <w:tcPr>
-            <w:tcW w:w="13158" w:type="dxa"/>
+            <w:tcW w:w="0" w:type="auto"/>
             <w:gridSpan w:val="7"/>
           </w:tcPr>
           <w:p>
@@ -627,12 +993,12 @@
               <w:pStyle w:val="Heading1"/>
             </w:pPr>
             <w:r>
-              <w:t>Type of test case: Unit Test</w:t>
-            </w:r>
-          </w:p>
-          <w:p>
-            <w:pPr>
-              <w:pStyle w:val="Heading1"/>
+              <w:t>Login</w:t>
+            </w:r>
+          </w:p>
+          <w:p>
+            <w:pPr>
+              <w:jc w:val="center"/>
             </w:pPr>
           </w:p>
         </w:tc>
@@ -640,39 +1006,17 @@
       <w:tr>
         <w:tc>
           <w:tcPr>
-            <w:tcW w:w="13158" w:type="dxa"/>
+            <w:tcW w:w="0" w:type="auto"/>
             <w:gridSpan w:val="7"/>
           </w:tcPr>
           <w:p>
-            <w:pPr>
-              <w:pStyle w:val="Heading1"/>
-            </w:pPr>
-          </w:p>
-          <w:p>
-            <w:pPr>
-              <w:pStyle w:val="Heading1"/>
-            </w:pPr>
-            <w:r>
-              <w:t>Login</w:t>
-            </w:r>
-          </w:p>
-          <w:p/>
-        </w:tc>
-      </w:tr>
-      <w:tr>
-        <w:tc>
-          <w:tcPr>
-            <w:tcW w:w="13158" w:type="dxa"/>
-            <w:gridSpan w:val="7"/>
-          </w:tcPr>
-          <w:p>
-            <w:r>
-              <w:t xml:space="preserve">Developed /Executed By: </w:t>
-            </w:r>
-          </w:p>
-          <w:p>
-            <w:r>
-              <w:t xml:space="preserve">Execution Date: </w:t>
+            <w:r>
+              <w:t>Developed /Executed By:</w:t>
+            </w:r>
+          </w:p>
+          <w:p>
+            <w:r>
+              <w:t>Execution Date:</w:t>
             </w:r>
           </w:p>
           <w:p>
@@ -682,7 +1026,7 @@
               </w:tabs>
             </w:pPr>
             <w:r>
-              <w:t xml:space="preserve">Application Version: </w:t>
+              <w:t>Application Version:</w:t>
             </w:r>
           </w:p>
         </w:tc>
@@ -693,10 +1037,11 @@
         </w:trPr>
         <w:tc>
           <w:tcPr>
-            <w:tcW w:w="876" w:type="dxa"/>
-          </w:tcPr>
-          <w:p>
-            <w:pPr>
+            <w:tcW w:w="0" w:type="auto"/>
+          </w:tcPr>
+          <w:p>
+            <w:pPr>
+              <w:jc w:val="center"/>
               <w:rPr>
                 <w:b/>
                 <w:bCs/>
@@ -712,19 +1057,21 @@
           </w:p>
           <w:p>
             <w:pPr>
-              <w:rPr>
-                <w:b/>
-                <w:bCs/>
-              </w:rPr>
-            </w:pPr>
-          </w:p>
-        </w:tc>
-        <w:tc>
-          <w:tcPr>
-            <w:tcW w:w="1601" w:type="dxa"/>
-          </w:tcPr>
-          <w:p>
-            <w:pPr>
+              <w:jc w:val="center"/>
+              <w:rPr>
+                <w:b/>
+                <w:bCs/>
+              </w:rPr>
+            </w:pPr>
+          </w:p>
+        </w:tc>
+        <w:tc>
+          <w:tcPr>
+            <w:tcW w:w="0" w:type="auto"/>
+          </w:tcPr>
+          <w:p>
+            <w:pPr>
+              <w:jc w:val="center"/>
               <w:rPr>
                 <w:b/>
                 <w:bCs/>
@@ -741,10 +1088,11 @@
         </w:tc>
         <w:tc>
           <w:tcPr>
-            <w:tcW w:w="1387" w:type="dxa"/>
-          </w:tcPr>
-          <w:p>
-            <w:pPr>
+            <w:tcW w:w="0" w:type="auto"/>
+          </w:tcPr>
+          <w:p>
+            <w:pPr>
+              <w:jc w:val="center"/>
               <w:rPr>
                 <w:b/>
                 <w:bCs/>
@@ -761,10 +1109,11 @@
         </w:tc>
         <w:tc>
           <w:tcPr>
-            <w:tcW w:w="1502" w:type="dxa"/>
-          </w:tcPr>
-          <w:p>
-            <w:pPr>
+            <w:tcW w:w="0" w:type="auto"/>
+          </w:tcPr>
+          <w:p>
+            <w:pPr>
+              <w:jc w:val="center"/>
               <w:rPr>
                 <w:b/>
                 <w:bCs/>
@@ -781,10 +1130,11 @@
         </w:tc>
         <w:tc>
           <w:tcPr>
-            <w:tcW w:w="1937" w:type="dxa"/>
-          </w:tcPr>
-          <w:p>
-            <w:pPr>
+            <w:tcW w:w="0" w:type="auto"/>
+          </w:tcPr>
+          <w:p>
+            <w:pPr>
+              <w:jc w:val="center"/>
               <w:rPr>
                 <w:b/>
                 <w:bCs/>
@@ -801,10 +1151,11 @@
         </w:tc>
         <w:tc>
           <w:tcPr>
-            <w:tcW w:w="1608" w:type="dxa"/>
-          </w:tcPr>
-          <w:p>
-            <w:pPr>
+            <w:tcW w:w="0" w:type="auto"/>
+          </w:tcPr>
+          <w:p>
+            <w:pPr>
+              <w:jc w:val="center"/>
               <w:rPr>
                 <w:b/>
                 <w:bCs/>
@@ -821,10 +1172,11 @@
         </w:tc>
         <w:tc>
           <w:tcPr>
-            <w:tcW w:w="4247" w:type="dxa"/>
-          </w:tcPr>
-          <w:p>
-            <w:pPr>
+            <w:tcW w:w="0" w:type="auto"/>
+          </w:tcPr>
+          <w:p>
+            <w:pPr>
+              <w:jc w:val="center"/>
               <w:rPr>
                 <w:b/>
                 <w:bCs/>
@@ -846,19 +1198,26 @@
         </w:trPr>
         <w:tc>
           <w:tcPr>
-            <w:tcW w:w="876" w:type="dxa"/>
-          </w:tcPr>
-          <w:p>
-            <w:r>
+            <w:tcW w:w="0" w:type="auto"/>
+          </w:tcPr>
+          <w:p>
+            <w:pPr>
+              <w:jc w:val="center"/>
+            </w:pPr>
+            <w:r>
+              <w:lastRenderedPageBreak/>
               <w:t>1</w:t>
             </w:r>
           </w:p>
         </w:tc>
         <w:tc>
           <w:tcPr>
-            <w:tcW w:w="1601" w:type="dxa"/>
-          </w:tcPr>
-          <w:p>
+            <w:tcW w:w="0" w:type="auto"/>
+          </w:tcPr>
+          <w:p>
+            <w:pPr>
+              <w:jc w:val="center"/>
+            </w:pPr>
             <w:r>
               <w:t>Check with valid user name password</w:t>
             </w:r>
@@ -866,9 +1225,12 @@
         </w:tc>
         <w:tc>
           <w:tcPr>
-            <w:tcW w:w="1387" w:type="dxa"/>
-          </w:tcPr>
-          <w:p>
+            <w:tcW w:w="0" w:type="auto"/>
+          </w:tcPr>
+          <w:p>
+            <w:pPr>
+              <w:jc w:val="center"/>
+            </w:pPr>
             <w:r>
               <w:t>Username and password</w:t>
             </w:r>
@@ -876,9 +1238,12 @@
         </w:tc>
         <w:tc>
           <w:tcPr>
-            <w:tcW w:w="1502" w:type="dxa"/>
-          </w:tcPr>
-          <w:p>
+            <w:tcW w:w="0" w:type="auto"/>
+          </w:tcPr>
+          <w:p>
+            <w:pPr>
+              <w:jc w:val="center"/>
+            </w:pPr>
             <w:r>
               <w:t>Redirect to home</w:t>
             </w:r>
@@ -886,22 +1251,31 @@
         </w:tc>
         <w:tc>
           <w:tcPr>
-            <w:tcW w:w="1937" w:type="dxa"/>
-          </w:tcPr>
-          <w:p/>
-        </w:tc>
-        <w:tc>
-          <w:tcPr>
-            <w:tcW w:w="1608" w:type="dxa"/>
-          </w:tcPr>
-          <w:p/>
-        </w:tc>
-        <w:tc>
-          <w:tcPr>
-            <w:tcW w:w="4247" w:type="dxa"/>
-          </w:tcPr>
-          <w:p>
-            <w:pPr>
+            <w:tcW w:w="0" w:type="auto"/>
+          </w:tcPr>
+          <w:p>
+            <w:pPr>
+              <w:jc w:val="center"/>
+            </w:pPr>
+          </w:p>
+        </w:tc>
+        <w:tc>
+          <w:tcPr>
+            <w:tcW w:w="0" w:type="auto"/>
+          </w:tcPr>
+          <w:p>
+            <w:pPr>
+              <w:jc w:val="center"/>
+            </w:pPr>
+          </w:p>
+        </w:tc>
+        <w:tc>
+          <w:tcPr>
+            <w:tcW w:w="0" w:type="auto"/>
+          </w:tcPr>
+          <w:p>
+            <w:pPr>
+              <w:jc w:val="center"/>
               <w:rPr>
                 <w:b/>
                 <w:bCs/>
@@ -916,10 +1290,11 @@
         </w:trPr>
         <w:tc>
           <w:tcPr>
-            <w:tcW w:w="876" w:type="dxa"/>
-          </w:tcPr>
-          <w:p>
-            <w:pPr>
+            <w:tcW w:w="0" w:type="auto"/>
+          </w:tcPr>
+          <w:p>
+            <w:pPr>
+              <w:jc w:val="center"/>
               <w:rPr>
                 <w:bCs/>
               </w:rPr>
@@ -934,10 +1309,11 @@
         </w:tc>
         <w:tc>
           <w:tcPr>
-            <w:tcW w:w="1601" w:type="dxa"/>
-          </w:tcPr>
-          <w:p>
-            <w:pPr>
+            <w:tcW w:w="0" w:type="auto"/>
+          </w:tcPr>
+          <w:p>
+            <w:pPr>
+              <w:jc w:val="center"/>
               <w:rPr>
                 <w:bCs/>
               </w:rPr>
@@ -952,10 +1328,11 @@
         </w:tc>
         <w:tc>
           <w:tcPr>
-            <w:tcW w:w="1387" w:type="dxa"/>
-          </w:tcPr>
-          <w:p>
-            <w:pPr>
+            <w:tcW w:w="0" w:type="auto"/>
+          </w:tcPr>
+          <w:p>
+            <w:pPr>
+              <w:jc w:val="center"/>
               <w:rPr>
                 <w:b/>
                 <w:bCs/>
@@ -972,10 +1349,11 @@
         </w:tc>
         <w:tc>
           <w:tcPr>
-            <w:tcW w:w="1502" w:type="dxa"/>
-          </w:tcPr>
-          <w:p>
-            <w:pPr>
+            <w:tcW w:w="0" w:type="auto"/>
+          </w:tcPr>
+          <w:p>
+            <w:pPr>
+              <w:jc w:val="center"/>
               <w:rPr>
                 <w:b/>
                 <w:bCs/>
@@ -992,36 +1370,39 @@
         </w:tc>
         <w:tc>
           <w:tcPr>
-            <w:tcW w:w="1937" w:type="dxa"/>
-          </w:tcPr>
-          <w:p>
-            <w:pPr>
-              <w:rPr>
-                <w:b/>
-                <w:bCs/>
-              </w:rPr>
-            </w:pPr>
-          </w:p>
-        </w:tc>
-        <w:tc>
-          <w:tcPr>
-            <w:tcW w:w="1608" w:type="dxa"/>
-          </w:tcPr>
-          <w:p>
-            <w:pPr>
-              <w:rPr>
-                <w:b/>
-                <w:bCs/>
-              </w:rPr>
-            </w:pPr>
-          </w:p>
-        </w:tc>
-        <w:tc>
-          <w:tcPr>
-            <w:tcW w:w="4247" w:type="dxa"/>
-          </w:tcPr>
-          <w:p>
-            <w:pPr>
+            <w:tcW w:w="0" w:type="auto"/>
+          </w:tcPr>
+          <w:p>
+            <w:pPr>
+              <w:jc w:val="center"/>
+              <w:rPr>
+                <w:b/>
+                <w:bCs/>
+              </w:rPr>
+            </w:pPr>
+          </w:p>
+        </w:tc>
+        <w:tc>
+          <w:tcPr>
+            <w:tcW w:w="0" w:type="auto"/>
+          </w:tcPr>
+          <w:p>
+            <w:pPr>
+              <w:jc w:val="center"/>
+              <w:rPr>
+                <w:b/>
+                <w:bCs/>
+              </w:rPr>
+            </w:pPr>
+          </w:p>
+        </w:tc>
+        <w:tc>
+          <w:tcPr>
+            <w:tcW w:w="0" w:type="auto"/>
+          </w:tcPr>
+          <w:p>
+            <w:pPr>
+              <w:jc w:val="center"/>
               <w:rPr>
                 <w:b/>
                 <w:bCs/>
@@ -1031,15 +1412,51 @@
         </w:tc>
       </w:tr>
     </w:tbl>
-    <w:p/>
-    <w:p/>
-    <w:p/>
-    <w:p/>
-    <w:p/>
-    <w:p/>
-    <w:p/>
-    <w:p/>
-    <w:p/>
+    <w:p>
+      <w:pPr>
+        <w:jc w:val="center"/>
+      </w:pPr>
+    </w:p>
+    <w:p>
+      <w:pPr>
+        <w:jc w:val="center"/>
+      </w:pPr>
+    </w:p>
+    <w:p>
+      <w:pPr>
+        <w:jc w:val="center"/>
+      </w:pPr>
+    </w:p>
+    <w:p>
+      <w:pPr>
+        <w:jc w:val="center"/>
+      </w:pPr>
+    </w:p>
+    <w:p>
+      <w:pPr>
+        <w:jc w:val="center"/>
+      </w:pPr>
+    </w:p>
+    <w:p>
+      <w:pPr>
+        <w:jc w:val="center"/>
+      </w:pPr>
+    </w:p>
+    <w:p>
+      <w:pPr>
+        <w:jc w:val="center"/>
+      </w:pPr>
+    </w:p>
+    <w:p>
+      <w:pPr>
+        <w:jc w:val="center"/>
+      </w:pPr>
+    </w:p>
+    <w:p>
+      <w:pPr>
+        <w:jc w:val="center"/>
+      </w:pPr>
+    </w:p>
     <w:tbl>
       <w:tblPr>
         <w:tblW w:w="0" w:type="auto"/>
@@ -1083,7 +1500,11 @@
             </w:r>
             <w:proofErr w:type="spellEnd"/>
           </w:p>
-          <w:p/>
+          <w:p>
+            <w:pPr>
+              <w:jc w:val="center"/>
+            </w:pPr>
+          </w:p>
         </w:tc>
       </w:tr>
       <w:tr>
@@ -1131,7 +1552,11 @@
               <w:t>Offering a Lift</w:t>
             </w:r>
           </w:p>
-          <w:p/>
+          <w:p>
+            <w:pPr>
+              <w:jc w:val="center"/>
+            </w:pPr>
+          </w:p>
         </w:tc>
       </w:tr>
       <w:tr>
@@ -1142,12 +1567,12 @@
           </w:tcPr>
           <w:p>
             <w:r>
-              <w:t xml:space="preserve">Developed /Executed By: </w:t>
-            </w:r>
-          </w:p>
-          <w:p>
-            <w:r>
-              <w:t xml:space="preserve">Execution Date: </w:t>
+              <w:t>Developed /Executed By:</w:t>
+            </w:r>
+          </w:p>
+          <w:p>
+            <w:r>
+              <w:t>Execution Date:</w:t>
             </w:r>
           </w:p>
           <w:p>
@@ -1157,7 +1582,7 @@
               </w:tabs>
             </w:pPr>
             <w:r>
-              <w:t xml:space="preserve">Application Version: </w:t>
+              <w:t>Application Version:</w:t>
             </w:r>
           </w:p>
         </w:tc>
@@ -1172,6 +1597,7 @@
           </w:tcPr>
           <w:p>
             <w:pPr>
+              <w:jc w:val="center"/>
               <w:rPr>
                 <w:b/>
                 <w:bCs/>
@@ -1187,6 +1613,7 @@
           </w:p>
           <w:p>
             <w:pPr>
+              <w:jc w:val="center"/>
               <w:rPr>
                 <w:b/>
                 <w:bCs/>
@@ -1200,6 +1627,7 @@
           </w:tcPr>
           <w:p>
             <w:pPr>
+              <w:jc w:val="center"/>
               <w:rPr>
                 <w:b/>
                 <w:bCs/>
@@ -1220,6 +1648,7 @@
           </w:tcPr>
           <w:p>
             <w:pPr>
+              <w:jc w:val="center"/>
               <w:rPr>
                 <w:b/>
                 <w:bCs/>
@@ -1240,6 +1669,7 @@
           </w:tcPr>
           <w:p>
             <w:pPr>
+              <w:jc w:val="center"/>
               <w:rPr>
                 <w:b/>
                 <w:bCs/>
@@ -1260,6 +1690,7 @@
           </w:tcPr>
           <w:p>
             <w:pPr>
+              <w:jc w:val="center"/>
               <w:rPr>
                 <w:b/>
                 <w:bCs/>
@@ -1280,6 +1711,7 @@
           </w:tcPr>
           <w:p>
             <w:pPr>
+              <w:jc w:val="center"/>
               <w:rPr>
                 <w:b/>
                 <w:bCs/>
@@ -1300,6 +1732,7 @@
           </w:tcPr>
           <w:p>
             <w:pPr>
+              <w:jc w:val="center"/>
               <w:rPr>
                 <w:b/>
                 <w:bCs/>
@@ -1324,7 +1757,11 @@
             <w:tcW w:w="876" w:type="dxa"/>
           </w:tcPr>
           <w:p>
-            <w:r>
+            <w:pPr>
+              <w:jc w:val="center"/>
+            </w:pPr>
+            <w:r>
+              <w:lastRenderedPageBreak/>
               <w:t>1</w:t>
             </w:r>
           </w:p>
@@ -1334,6 +1771,9 @@
             <w:tcW w:w="1601" w:type="dxa"/>
           </w:tcPr>
           <w:p>
+            <w:pPr>
+              <w:jc w:val="center"/>
+            </w:pPr>
             <w:r>
               <w:t>Offer a Lift and check whether it is updated in the database</w:t>
             </w:r>
@@ -1344,6 +1784,9 @@
             <w:tcW w:w="1387" w:type="dxa"/>
           </w:tcPr>
           <w:p>
+            <w:pPr>
+              <w:jc w:val="center"/>
+            </w:pPr>
             <w:r>
               <w:t>All fields required by lift constructor.</w:t>
             </w:r>
@@ -1354,6 +1797,9 @@
             <w:tcW w:w="1502" w:type="dxa"/>
           </w:tcPr>
           <w:p>
+            <w:pPr>
+              <w:jc w:val="center"/>
+            </w:pPr>
             <w:r>
               <w:t>A new row is added to the table with same values as the ones entered by the user.</w:t>
             </w:r>
@@ -1363,13 +1809,21 @@
           <w:tcPr>
             <w:tcW w:w="1937" w:type="dxa"/>
           </w:tcPr>
-          <w:p/>
+          <w:p>
+            <w:pPr>
+              <w:jc w:val="center"/>
+            </w:pPr>
+          </w:p>
         </w:tc>
         <w:tc>
           <w:tcPr>
             <w:tcW w:w="1608" w:type="dxa"/>
           </w:tcPr>
-          <w:p/>
+          <w:p>
+            <w:pPr>
+              <w:jc w:val="center"/>
+            </w:pPr>
+          </w:p>
         </w:tc>
         <w:tc>
           <w:tcPr>
@@ -1377,6 +1831,7 @@
           </w:tcPr>
           <w:p>
             <w:pPr>
+              <w:jc w:val="center"/>
               <w:rPr>
                 <w:b/>
                 <w:bCs/>
@@ -1395,6 +1850,7 @@
           </w:tcPr>
           <w:p>
             <w:pPr>
+              <w:jc w:val="center"/>
               <w:rPr>
                 <w:bCs/>
               </w:rPr>
@@ -1413,6 +1869,7 @@
           </w:tcPr>
           <w:p>
             <w:pPr>
+              <w:jc w:val="center"/>
               <w:rPr>
                 <w:bCs/>
               </w:rPr>
@@ -1431,17 +1888,18 @@
           </w:tcPr>
           <w:p>
             <w:pPr>
-              <w:rPr>
-                <w:b/>
-                <w:bCs/>
-              </w:rPr>
-            </w:pPr>
-            <w:r>
-              <w:rPr>
-                <w:b/>
-                <w:bCs/>
-              </w:rPr>
-              <w:t xml:space="preserve">Time and user id </w:t>
+              <w:jc w:val="center"/>
+              <w:rPr>
+                <w:b/>
+                <w:bCs/>
+              </w:rPr>
+            </w:pPr>
+            <w:r>
+              <w:rPr>
+                <w:b/>
+                <w:bCs/>
+              </w:rPr>
+              <w:t>Time and user id</w:t>
             </w:r>
           </w:p>
         </w:tc>
@@ -1451,6 +1909,7 @@
           </w:tcPr>
           <w:p>
             <w:pPr>
+              <w:jc w:val="center"/>
               <w:rPr>
                 <w:b/>
                 <w:bCs/>
@@ -1471,6 +1930,7 @@
           </w:tcPr>
           <w:p>
             <w:pPr>
+              <w:jc w:val="center"/>
               <w:rPr>
                 <w:b/>
                 <w:bCs/>
@@ -1484,6 +1944,7 @@
           </w:tcPr>
           <w:p>
             <w:pPr>
+              <w:jc w:val="center"/>
               <w:rPr>
                 <w:b/>
                 <w:bCs/>
@@ -1497,6 +1958,7 @@
           </w:tcPr>
           <w:p>
             <w:pPr>
+              <w:jc w:val="center"/>
               <w:rPr>
                 <w:b/>
                 <w:bCs/>
@@ -1514,6 +1976,9 @@
             <w:tcW w:w="876" w:type="dxa"/>
           </w:tcPr>
           <w:p>
+            <w:pPr>
+              <w:jc w:val="center"/>
+            </w:pPr>
             <w:r>
               <w:t>3</w:t>
             </w:r>
@@ -1524,8 +1989,11 @@
             <w:tcW w:w="1601" w:type="dxa"/>
           </w:tcPr>
           <w:p>
-            <w:r>
-              <w:t xml:space="preserve">High fuel cost is entered </w:t>
+            <w:pPr>
+              <w:jc w:val="center"/>
+            </w:pPr>
+            <w:r>
+              <w:t>High fuel cost is entered</w:t>
             </w:r>
           </w:p>
         </w:tc>
@@ -1534,6 +2002,9 @@
             <w:tcW w:w="1387" w:type="dxa"/>
           </w:tcPr>
           <w:p>
+            <w:pPr>
+              <w:jc w:val="center"/>
+            </w:pPr>
             <w:r>
               <w:t>Fuel cost</w:t>
             </w:r>
@@ -1544,6 +2015,9 @@
             <w:tcW w:w="1502" w:type="dxa"/>
           </w:tcPr>
           <w:p>
+            <w:pPr>
+              <w:jc w:val="center"/>
+            </w:pPr>
             <w:r>
               <w:t>Error message saying “</w:t>
             </w:r>
@@ -1559,13 +2033,21 @@
           <w:tcPr>
             <w:tcW w:w="1937" w:type="dxa"/>
           </w:tcPr>
-          <w:p/>
+          <w:p>
+            <w:pPr>
+              <w:jc w:val="center"/>
+            </w:pPr>
+          </w:p>
         </w:tc>
         <w:tc>
           <w:tcPr>
             <w:tcW w:w="1608" w:type="dxa"/>
           </w:tcPr>
-          <w:p/>
+          <w:p>
+            <w:pPr>
+              <w:jc w:val="center"/>
+            </w:pPr>
+          </w:p>
         </w:tc>
         <w:tc>
           <w:tcPr>
@@ -1573,6 +2055,7 @@
           </w:tcPr>
           <w:p>
             <w:pPr>
+              <w:jc w:val="center"/>
               <w:rPr>
                 <w:b/>
                 <w:bCs/>
@@ -1590,6 +2073,9 @@
             <w:tcW w:w="876" w:type="dxa"/>
           </w:tcPr>
           <w:p>
+            <w:pPr>
+              <w:jc w:val="center"/>
+            </w:pPr>
             <w:r>
               <w:t>4</w:t>
             </w:r>
@@ -1600,12 +2086,11 @@
             <w:tcW w:w="1601" w:type="dxa"/>
           </w:tcPr>
           <w:p>
-            <w:r>
-              <w:t xml:space="preserve">Another user </w:t>
-            </w:r>
-            <w:r>
-              <w:lastRenderedPageBreak/>
-              <w:t>has already requested for such a lift</w:t>
+            <w:pPr>
+              <w:jc w:val="center"/>
+            </w:pPr>
+            <w:r>
+              <w:t>Another user has already requested for such a lift</w:t>
             </w:r>
           </w:p>
         </w:tc>
@@ -1614,9 +2099,11 @@
             <w:tcW w:w="1387" w:type="dxa"/>
           </w:tcPr>
           <w:p>
-            <w:r>
-              <w:lastRenderedPageBreak/>
-              <w:t xml:space="preserve">Lift time </w:t>
+            <w:pPr>
+              <w:jc w:val="center"/>
+            </w:pPr>
+            <w:r>
+              <w:t>Lift time</w:t>
             </w:r>
           </w:p>
         </w:tc>
@@ -1625,12 +2112,11 @@
             <w:tcW w:w="1502" w:type="dxa"/>
           </w:tcPr>
           <w:p>
-            <w:r>
-              <w:t xml:space="preserve">Confirmation </w:t>
-            </w:r>
-            <w:r>
-              <w:lastRenderedPageBreak/>
-              <w:t>mail sent</w:t>
+            <w:pPr>
+              <w:jc w:val="center"/>
+            </w:pPr>
+            <w:r>
+              <w:t>Confirmation mail sent</w:t>
             </w:r>
           </w:p>
         </w:tc>
@@ -1638,24 +2124,44 @@
           <w:tcPr>
             <w:tcW w:w="1937" w:type="dxa"/>
           </w:tcPr>
-          <w:p/>
+          <w:p>
+            <w:pPr>
+              <w:jc w:val="center"/>
+            </w:pPr>
+          </w:p>
         </w:tc>
         <w:tc>
           <w:tcPr>
             <w:tcW w:w="1608" w:type="dxa"/>
           </w:tcPr>
-          <w:p/>
+          <w:p>
+            <w:pPr>
+              <w:jc w:val="center"/>
+            </w:pPr>
+          </w:p>
         </w:tc>
         <w:tc>
           <w:tcPr>
             <w:tcW w:w="4247" w:type="dxa"/>
           </w:tcPr>
-          <w:p/>
+          <w:p>
+            <w:pPr>
+              <w:jc w:val="center"/>
+            </w:pPr>
+          </w:p>
         </w:tc>
       </w:tr>
     </w:tbl>
-    <w:p/>
-    <w:p/>
+    <w:p>
+      <w:pPr>
+        <w:jc w:val="center"/>
+      </w:pPr>
+    </w:p>
+    <w:p>
+      <w:pPr>
+        <w:jc w:val="center"/>
+      </w:pPr>
+    </w:p>
     <w:tbl>
       <w:tblPr>
         <w:tblW w:w="0" w:type="auto"/>
@@ -1699,7 +2205,11 @@
             </w:r>
             <w:proofErr w:type="spellEnd"/>
           </w:p>
-          <w:p/>
+          <w:p>
+            <w:pPr>
+              <w:jc w:val="center"/>
+            </w:pPr>
+          </w:p>
         </w:tc>
       </w:tr>
       <w:tr>
@@ -1744,13 +2254,14 @@
               <w:pStyle w:val="Heading1"/>
             </w:pPr>
             <w:r>
-              <w:t>Taking</w:t>
-            </w:r>
-            <w:r>
-              <w:t xml:space="preserve"> a Lift</w:t>
-            </w:r>
-          </w:p>
-          <w:p/>
+              <w:t>Taking a Lift</w:t>
+            </w:r>
+          </w:p>
+          <w:p>
+            <w:pPr>
+              <w:jc w:val="center"/>
+            </w:pPr>
+          </w:p>
         </w:tc>
       </w:tr>
       <w:tr>
@@ -1760,13 +2271,19 @@
             <w:gridSpan w:val="7"/>
           </w:tcPr>
           <w:p>
-            <w:r>
-              <w:t xml:space="preserve">Developed /Executed By: </w:t>
-            </w:r>
-          </w:p>
-          <w:p>
-            <w:r>
-              <w:t xml:space="preserve">Execution Date: </w:t>
+            <w:pPr>
+              <w:jc w:val="center"/>
+            </w:pPr>
+            <w:r>
+              <w:t>Developed /Executed By:</w:t>
+            </w:r>
+          </w:p>
+          <w:p>
+            <w:pPr>
+              <w:jc w:val="center"/>
+            </w:pPr>
+            <w:r>
+              <w:t>Execution Date:</w:t>
             </w:r>
           </w:p>
           <w:p>
@@ -1774,9 +2291,11 @@
               <w:tabs>
                 <w:tab w:val="left" w:pos="8775"/>
               </w:tabs>
-            </w:pPr>
-            <w:r>
-              <w:t xml:space="preserve">Application Version: </w:t>
+              <w:jc w:val="center"/>
+            </w:pPr>
+            <w:r>
+              <w:lastRenderedPageBreak/>
+              <w:t>Application Version:</w:t>
             </w:r>
           </w:p>
         </w:tc>
@@ -1791,21 +2310,24 @@
           </w:tcPr>
           <w:p>
             <w:pPr>
-              <w:rPr>
-                <w:b/>
-                <w:bCs/>
-              </w:rPr>
-            </w:pPr>
-            <w:r>
-              <w:rPr>
-                <w:b/>
-                <w:bCs/>
-              </w:rPr>
+              <w:jc w:val="center"/>
+              <w:rPr>
+                <w:b/>
+                <w:bCs/>
+              </w:rPr>
+            </w:pPr>
+            <w:r>
+              <w:rPr>
+                <w:b/>
+                <w:bCs/>
+              </w:rPr>
+              <w:lastRenderedPageBreak/>
               <w:t>Test Case ID</w:t>
             </w:r>
           </w:p>
           <w:p>
             <w:pPr>
+              <w:jc w:val="center"/>
               <w:rPr>
                 <w:b/>
                 <w:bCs/>
@@ -1819,6 +2341,7 @@
           </w:tcPr>
           <w:p>
             <w:pPr>
+              <w:jc w:val="center"/>
               <w:rPr>
                 <w:b/>
                 <w:bCs/>
@@ -1839,6 +2362,7 @@
           </w:tcPr>
           <w:p>
             <w:pPr>
+              <w:jc w:val="center"/>
               <w:rPr>
                 <w:b/>
                 <w:bCs/>
@@ -1859,6 +2383,7 @@
           </w:tcPr>
           <w:p>
             <w:pPr>
+              <w:jc w:val="center"/>
               <w:rPr>
                 <w:b/>
                 <w:bCs/>
@@ -1879,6 +2404,7 @@
           </w:tcPr>
           <w:p>
             <w:pPr>
+              <w:jc w:val="center"/>
               <w:rPr>
                 <w:b/>
                 <w:bCs/>
@@ -1899,6 +2425,7 @@
           </w:tcPr>
           <w:p>
             <w:pPr>
+              <w:jc w:val="center"/>
               <w:rPr>
                 <w:b/>
                 <w:bCs/>
@@ -1919,6 +2446,7 @@
           </w:tcPr>
           <w:p>
             <w:pPr>
+              <w:jc w:val="center"/>
               <w:rPr>
                 <w:b/>
                 <w:bCs/>
@@ -1943,6 +2471,9 @@
             <w:tcW w:w="876" w:type="dxa"/>
           </w:tcPr>
           <w:p>
+            <w:pPr>
+              <w:jc w:val="center"/>
+            </w:pPr>
             <w:r>
               <w:t>1</w:t>
             </w:r>
@@ -1953,14 +2484,11 @@
             <w:tcW w:w="1601" w:type="dxa"/>
           </w:tcPr>
           <w:p>
-            <w:r>
-              <w:t>Ask for</w:t>
-            </w:r>
-            <w:r>
-              <w:t xml:space="preserve"> a Lift </w:t>
-            </w:r>
-            <w:r>
-              <w:t>and a match is already offered</w:t>
+            <w:pPr>
+              <w:jc w:val="center"/>
+            </w:pPr>
+            <w:r>
+              <w:t>Ask for a Lift and a match is already offered</w:t>
             </w:r>
           </w:p>
         </w:tc>
@@ -1969,6 +2497,9 @@
             <w:tcW w:w="1387" w:type="dxa"/>
           </w:tcPr>
           <w:p>
+            <w:pPr>
+              <w:jc w:val="center"/>
+            </w:pPr>
             <w:r>
               <w:t>Time, destination</w:t>
             </w:r>
@@ -1979,6 +2510,9 @@
             <w:tcW w:w="1510" w:type="dxa"/>
           </w:tcPr>
           <w:p>
+            <w:pPr>
+              <w:jc w:val="center"/>
+            </w:pPr>
             <w:r>
               <w:t>Boolean true</w:t>
             </w:r>
@@ -1988,13 +2522,21 @@
           <w:tcPr>
             <w:tcW w:w="1937" w:type="dxa"/>
           </w:tcPr>
-          <w:p/>
+          <w:p>
+            <w:pPr>
+              <w:jc w:val="center"/>
+            </w:pPr>
+          </w:p>
         </w:tc>
         <w:tc>
           <w:tcPr>
             <w:tcW w:w="1608" w:type="dxa"/>
           </w:tcPr>
-          <w:p/>
+          <w:p>
+            <w:pPr>
+              <w:jc w:val="center"/>
+            </w:pPr>
+          </w:p>
         </w:tc>
         <w:tc>
           <w:tcPr>
@@ -2002,6 +2544,7 @@
           </w:tcPr>
           <w:p>
             <w:pPr>
+              <w:jc w:val="center"/>
               <w:rPr>
                 <w:b/>
                 <w:bCs/>
@@ -2020,6 +2563,7 @@
           </w:tcPr>
           <w:p>
             <w:pPr>
+              <w:jc w:val="center"/>
               <w:rPr>
                 <w:bCs/>
               </w:rPr>
@@ -2038,6 +2582,7 @@
           </w:tcPr>
           <w:p>
             <w:pPr>
+              <w:jc w:val="center"/>
               <w:rPr>
                 <w:bCs/>
               </w:rPr>
@@ -2056,31 +2601,18 @@
           </w:tcPr>
           <w:p>
             <w:pPr>
-              <w:rPr>
-                <w:b/>
-                <w:bCs/>
-              </w:rPr>
-            </w:pPr>
-            <w:r>
-              <w:rPr>
-                <w:b/>
-                <w:bCs/>
-              </w:rPr>
-              <w:t xml:space="preserve">Time and </w:t>
-            </w:r>
-            <w:r>
-              <w:rPr>
-                <w:b/>
-                <w:bCs/>
-              </w:rPr>
-              <w:t>destination</w:t>
-            </w:r>
-            <w:r>
-              <w:rPr>
-                <w:b/>
-                <w:bCs/>
-              </w:rPr>
-              <w:t xml:space="preserve"> </w:t>
+              <w:jc w:val="center"/>
+              <w:rPr>
+                <w:b/>
+                <w:bCs/>
+              </w:rPr>
+            </w:pPr>
+            <w:r>
+              <w:rPr>
+                <w:b/>
+                <w:bCs/>
+              </w:rPr>
+              <w:t>Time and destination</w:t>
             </w:r>
           </w:p>
         </w:tc>
@@ -2090,6 +2622,7 @@
           </w:tcPr>
           <w:p>
             <w:pPr>
+              <w:jc w:val="center"/>
               <w:rPr>
                 <w:b/>
                 <w:bCs/>
@@ -2110,6 +2643,7 @@
           </w:tcPr>
           <w:p>
             <w:pPr>
+              <w:jc w:val="center"/>
               <w:rPr>
                 <w:b/>
                 <w:bCs/>
@@ -2123,6 +2657,7 @@
           </w:tcPr>
           <w:p>
             <w:pPr>
+              <w:jc w:val="center"/>
               <w:rPr>
                 <w:b/>
                 <w:bCs/>
@@ -2136,6 +2671,7 @@
           </w:tcPr>
           <w:p>
             <w:pPr>
+              <w:jc w:val="center"/>
               <w:rPr>
                 <w:b/>
                 <w:bCs/>
@@ -2145,7 +2681,11 @@
         </w:tc>
       </w:tr>
     </w:tbl>
-    <w:p/>
+    <w:p>
+      <w:pPr>
+        <w:jc w:val="center"/>
+      </w:pPr>
+    </w:p>
     <w:tbl>
       <w:tblPr>
         <w:tblW w:w="0" w:type="auto"/>
@@ -2189,7 +2729,11 @@
             </w:r>
             <w:proofErr w:type="spellEnd"/>
           </w:p>
-          <w:p/>
+          <w:p>
+            <w:pPr>
+              <w:jc w:val="center"/>
+            </w:pPr>
+          </w:p>
         </w:tc>
       </w:tr>
       <w:tr>
@@ -2237,7 +2781,11 @@
               <w:t>Cancelling/Reconfirm a Lift</w:t>
             </w:r>
           </w:p>
-          <w:p/>
+          <w:p>
+            <w:pPr>
+              <w:jc w:val="center"/>
+            </w:pPr>
+          </w:p>
         </w:tc>
       </w:tr>
       <w:tr>
@@ -2247,13 +2795,19 @@
             <w:gridSpan w:val="7"/>
           </w:tcPr>
           <w:p>
-            <w:r>
-              <w:t xml:space="preserve">Developed /Executed By: </w:t>
-            </w:r>
-          </w:p>
-          <w:p>
-            <w:r>
-              <w:t xml:space="preserve">Execution Date: </w:t>
+            <w:pPr>
+              <w:jc w:val="center"/>
+            </w:pPr>
+            <w:r>
+              <w:t>Developed /Executed By:</w:t>
+            </w:r>
+          </w:p>
+          <w:p>
+            <w:pPr>
+              <w:jc w:val="center"/>
+            </w:pPr>
+            <w:r>
+              <w:t>Execution Date:</w:t>
             </w:r>
           </w:p>
           <w:p>
@@ -2261,9 +2815,10 @@
               <w:tabs>
                 <w:tab w:val="left" w:pos="8775"/>
               </w:tabs>
-            </w:pPr>
-            <w:r>
-              <w:t xml:space="preserve">Application Version: </w:t>
+              <w:jc w:val="center"/>
+            </w:pPr>
+            <w:r>
+              <w:t>Application Version:</w:t>
             </w:r>
           </w:p>
         </w:tc>
@@ -2278,6 +2833,7 @@
           </w:tcPr>
           <w:p>
             <w:pPr>
+              <w:jc w:val="center"/>
               <w:rPr>
                 <w:b/>
                 <w:bCs/>
@@ -2293,6 +2849,7 @@
           </w:p>
           <w:p>
             <w:pPr>
+              <w:jc w:val="center"/>
               <w:rPr>
                 <w:b/>
                 <w:bCs/>
@@ -2306,6 +2863,7 @@
           </w:tcPr>
           <w:p>
             <w:pPr>
+              <w:jc w:val="center"/>
               <w:rPr>
                 <w:b/>
                 <w:bCs/>
@@ -2326,6 +2884,7 @@
           </w:tcPr>
           <w:p>
             <w:pPr>
+              <w:jc w:val="center"/>
               <w:rPr>
                 <w:b/>
                 <w:bCs/>
@@ -2346,6 +2905,7 @@
           </w:tcPr>
           <w:p>
             <w:pPr>
+              <w:jc w:val="center"/>
               <w:rPr>
                 <w:b/>
                 <w:bCs/>
@@ -2366,6 +2926,7 @@
           </w:tcPr>
           <w:p>
             <w:pPr>
+              <w:jc w:val="center"/>
               <w:rPr>
                 <w:b/>
                 <w:bCs/>
@@ -2386,6 +2947,7 @@
           </w:tcPr>
           <w:p>
             <w:pPr>
+              <w:jc w:val="center"/>
               <w:rPr>
                 <w:b/>
                 <w:bCs/>
@@ -2406,6 +2968,7 @@
           </w:tcPr>
           <w:p>
             <w:pPr>
+              <w:jc w:val="center"/>
               <w:rPr>
                 <w:b/>
                 <w:bCs/>
@@ -2430,6 +2993,9 @@
             <w:tcW w:w="862" w:type="dxa"/>
           </w:tcPr>
           <w:p>
+            <w:pPr>
+              <w:jc w:val="center"/>
+            </w:pPr>
             <w:r>
               <w:t>1</w:t>
             </w:r>
@@ -2440,6 +3006,9 @@
             <w:tcW w:w="1976" w:type="dxa"/>
           </w:tcPr>
           <w:p>
+            <w:pPr>
+              <w:jc w:val="center"/>
+            </w:pPr>
             <w:r>
               <w:t>Cancel/Reconfirm a lift within valid time window</w:t>
             </w:r>
@@ -2450,6 +3019,9 @@
             <w:tcW w:w="1346" w:type="dxa"/>
           </w:tcPr>
           <w:p>
+            <w:pPr>
+              <w:jc w:val="center"/>
+            </w:pPr>
             <w:r>
               <w:t>Time , user id, lift id</w:t>
             </w:r>
@@ -2460,6 +3032,9 @@
             <w:tcW w:w="1510" w:type="dxa"/>
           </w:tcPr>
           <w:p>
+            <w:pPr>
+              <w:jc w:val="center"/>
+            </w:pPr>
             <w:r>
               <w:t>Boolean true</w:t>
             </w:r>
@@ -2469,13 +3044,21 @@
           <w:tcPr>
             <w:tcW w:w="1937" w:type="dxa"/>
           </w:tcPr>
-          <w:p/>
+          <w:p>
+            <w:pPr>
+              <w:jc w:val="center"/>
+            </w:pPr>
+          </w:p>
         </w:tc>
         <w:tc>
           <w:tcPr>
             <w:tcW w:w="1547" w:type="dxa"/>
           </w:tcPr>
-          <w:p/>
+          <w:p>
+            <w:pPr>
+              <w:jc w:val="center"/>
+            </w:pPr>
+          </w:p>
         </w:tc>
         <w:tc>
           <w:tcPr>
@@ -2483,6 +3066,7 @@
           </w:tcPr>
           <w:p>
             <w:pPr>
+              <w:jc w:val="center"/>
               <w:rPr>
                 <w:b/>
                 <w:bCs/>
@@ -2501,14 +3085,16 @@
           </w:tcPr>
           <w:p>
             <w:pPr>
-              <w:rPr>
-                <w:bCs/>
-              </w:rPr>
-            </w:pPr>
-            <w:r>
-              <w:rPr>
-                <w:bCs/>
-              </w:rPr>
+              <w:jc w:val="center"/>
+              <w:rPr>
+                <w:bCs/>
+              </w:rPr>
+            </w:pPr>
+            <w:r>
+              <w:rPr>
+                <w:bCs/>
+              </w:rPr>
+              <w:lastRenderedPageBreak/>
               <w:t>2</w:t>
             </w:r>
           </w:p>
@@ -2519,6 +3105,7 @@
           </w:tcPr>
           <w:p>
             <w:pPr>
+              <w:jc w:val="center"/>
               <w:rPr>
                 <w:bCs/>
               </w:rPr>
@@ -2537,31 +3124,18 @@
           </w:tcPr>
           <w:p>
             <w:pPr>
-              <w:rPr>
-                <w:b/>
-                <w:bCs/>
-              </w:rPr>
-            </w:pPr>
-            <w:r>
-              <w:rPr>
-                <w:b/>
-                <w:bCs/>
-              </w:rPr>
-              <w:t xml:space="preserve">Time </w:t>
-            </w:r>
-            <w:r>
-              <w:rPr>
-                <w:b/>
-                <w:bCs/>
-              </w:rPr>
-              <w:t xml:space="preserve">,lift id, </w:t>
-            </w:r>
-            <w:r>
-              <w:rPr>
-                <w:b/>
-                <w:bCs/>
-              </w:rPr>
-              <w:t xml:space="preserve">and user id </w:t>
+              <w:jc w:val="center"/>
+              <w:rPr>
+                <w:b/>
+                <w:bCs/>
+              </w:rPr>
+            </w:pPr>
+            <w:r>
+              <w:rPr>
+                <w:b/>
+                <w:bCs/>
+              </w:rPr>
+              <w:t>Time ,lift id, and user id</w:t>
             </w:r>
           </w:p>
         </w:tc>
@@ -2571,6 +3145,7 @@
           </w:tcPr>
           <w:p>
             <w:pPr>
+              <w:jc w:val="center"/>
               <w:rPr>
                 <w:b/>
                 <w:bCs/>
@@ -2591,6 +3166,7 @@
           </w:tcPr>
           <w:p>
             <w:pPr>
+              <w:jc w:val="center"/>
               <w:rPr>
                 <w:b/>
                 <w:bCs/>
@@ -2604,6 +3180,7 @@
           </w:tcPr>
           <w:p>
             <w:pPr>
+              <w:jc w:val="center"/>
               <w:rPr>
                 <w:b/>
                 <w:bCs/>
@@ -2617,6 +3194,7 @@
           </w:tcPr>
           <w:p>
             <w:pPr>
+              <w:jc w:val="center"/>
               <w:rPr>
                 <w:b/>
                 <w:bCs/>
@@ -2626,7 +3204,11 @@
         </w:tc>
       </w:tr>
     </w:tbl>
-    <w:p/>
+    <w:p>
+      <w:pPr>
+        <w:jc w:val="center"/>
+      </w:pPr>
+    </w:p>
     <w:sectPr>
       <w:pgSz w:w="15840" w:h="12240" w:orient="landscape"/>
       <w:pgMar w:top="1440" w:right="1440" w:bottom="1440" w:left="1440" w:header="720" w:footer="720" w:gutter="0"/>

</xml_diff>